<commit_message>
Add URL to GitHub
</commit_message>
<xml_diff>
--- a/SRS.docx
+++ b/SRS.docx
@@ -668,58 +668,96 @@
     </w:p>
     <w:p>
       <w:pPr>
-        <w:jc w:val="center"/>
         <w:rPr>
           <w:sz w:val="64"/>
           <w:szCs w:val="64"/>
           <w:lang w:bidi="ar-EG"/>
         </w:rPr>
       </w:pPr>
-    </w:p>
-    <w:p>
-      <w:pPr>
-        <w:jc w:val="center"/>
+      <w:r>
         <w:rPr>
           <w:sz w:val="64"/>
           <w:szCs w:val="64"/>
           <w:lang w:bidi="ar-EG"/>
         </w:rPr>
-      </w:pPr>
-    </w:p>
-    <w:p>
-      <w:pPr>
+        <w:t xml:space="preserve">In </w:t>
+      </w:r>
+      <w:proofErr w:type="spellStart"/>
+      <w:r>
         <w:rPr>
           <w:sz w:val="64"/>
           <w:szCs w:val="64"/>
           <w:lang w:bidi="ar-EG"/>
         </w:rPr>
-      </w:pPr>
-    </w:p>
-    <w:p>
-      <w:pPr>
-        <w:jc w:val="center"/>
+        <w:t>GitHub</w:t>
+      </w:r>
+      <w:proofErr w:type="spellEnd"/>
+      <w:r>
         <w:rPr>
           <w:sz w:val="64"/>
           <w:szCs w:val="64"/>
           <w:lang w:bidi="ar-EG"/>
         </w:rPr>
-      </w:pPr>
-    </w:p>
-    <w:p>
-      <w:pPr>
-        <w:jc w:val="center"/>
+        <w:t>:</w:t>
+      </w:r>
+      <w:r>
+        <w:t xml:space="preserve"> </w:t>
+      </w:r>
+      <w:r>
         <w:rPr>
           <w:sz w:val="64"/>
           <w:szCs w:val="64"/>
           <w:lang w:bidi="ar-EG"/>
         </w:rPr>
-      </w:pPr>
-      <w:r>
+        <w:t>https://github.com/ahmedsalamay/2olyFeen</w:t>
+      </w:r>
+      <w:bookmarkStart w:id="0" w:name="_GoBack"/>
+      <w:bookmarkEnd w:id="0"/>
+    </w:p>
+    <w:p>
+      <w:pPr>
+        <w:jc w:val="center"/>
         <w:rPr>
           <w:sz w:val="64"/>
           <w:szCs w:val="64"/>
           <w:lang w:bidi="ar-EG"/>
         </w:rPr>
+      </w:pPr>
+    </w:p>
+    <w:p>
+      <w:pPr>
+        <w:rPr>
+          <w:sz w:val="64"/>
+          <w:szCs w:val="64"/>
+          <w:lang w:bidi="ar-EG"/>
+        </w:rPr>
+      </w:pPr>
+    </w:p>
+    <w:p>
+      <w:pPr>
+        <w:jc w:val="center"/>
+        <w:rPr>
+          <w:sz w:val="64"/>
+          <w:szCs w:val="64"/>
+          <w:lang w:bidi="ar-EG"/>
+        </w:rPr>
+      </w:pPr>
+    </w:p>
+    <w:p>
+      <w:pPr>
+        <w:jc w:val="center"/>
+        <w:rPr>
+          <w:sz w:val="64"/>
+          <w:szCs w:val="64"/>
+          <w:lang w:bidi="ar-EG"/>
+        </w:rPr>
+      </w:pPr>
+      <w:r>
+        <w:rPr>
+          <w:sz w:val="64"/>
+          <w:szCs w:val="64"/>
+          <w:lang w:bidi="ar-EG"/>
+        </w:rPr>
         <w:t>1-Introduction</w:t>
       </w:r>
     </w:p>
@@ -805,7 +843,7 @@
           <w:szCs w:val="52"/>
           <w:lang w:bidi="ar-EG"/>
         </w:rPr>
-        <w:t>1.2</w:t>
+        <w:t>1.2-</w:t>
       </w:r>
       <w:r>
         <w:rPr>
@@ -813,7 +851,7 @@
           <w:szCs w:val="52"/>
           <w:lang w:bidi="ar-EG"/>
         </w:rPr>
-        <w:t>-</w:t>
+        <w:t>Software</w:t>
       </w:r>
       <w:r>
         <w:rPr>
@@ -821,14 +859,6 @@
           <w:szCs w:val="52"/>
           <w:lang w:bidi="ar-EG"/>
         </w:rPr>
-        <w:t>Software</w:t>
-      </w:r>
-      <w:r>
-        <w:rPr>
-          <w:sz w:val="52"/>
-          <w:szCs w:val="52"/>
-          <w:lang w:bidi="ar-EG"/>
-        </w:rPr>
         <w:t xml:space="preserve"> Scope:</w:t>
       </w:r>
     </w:p>
@@ -980,15 +1010,7 @@
           <w:szCs w:val="36"/>
           <w:lang w:bidi="ar-EG"/>
         </w:rPr>
-        <w:t xml:space="preserve">User also can add a tags (Tastes) to his profile, change it or remove it and places also can have a </w:t>
-      </w:r>
-      <w:r>
-        <w:rPr>
-          <w:sz w:val="36"/>
-          <w:szCs w:val="36"/>
-          <w:lang w:bidi="ar-EG"/>
-        </w:rPr>
-        <w:t>tags.</w:t>
+        <w:t>User also can add a tags (Tastes) to his profile, change it or remove it and places also can have a tags.</w:t>
       </w:r>
     </w:p>
     <w:p>
@@ -1552,1074 +1574,986 @@
           <w:szCs w:val="52"/>
           <w:lang w:bidi="ar-EG"/>
         </w:rPr>
-        <w:t>-</w:t>
-      </w:r>
-      <w:r>
+        <w:t>-Functional Requirements:</w:t>
+      </w:r>
+    </w:p>
+    <w:p>
+      <w:pPr>
+        <w:rPr>
+          <w:sz w:val="36"/>
+          <w:szCs w:val="36"/>
+          <w:lang w:bidi="ar-EG"/>
+        </w:rPr>
+      </w:pPr>
+      <w:r>
+        <w:rPr>
+          <w:sz w:val="36"/>
+          <w:szCs w:val="36"/>
+          <w:lang w:bidi="ar-EG"/>
+        </w:rPr>
+        <w:t>2.1 Downloading and installation:</w:t>
+      </w:r>
+    </w:p>
+    <w:p>
+      <w:pPr>
+        <w:rPr>
+          <w:sz w:val="36"/>
+          <w:szCs w:val="36"/>
+          <w:lang w:bidi="ar-EG"/>
+        </w:rPr>
+      </w:pPr>
+      <w:r>
+        <w:rPr>
+          <w:sz w:val="36"/>
+          <w:szCs w:val="36"/>
+          <w:lang w:bidi="ar-EG"/>
+        </w:rPr>
+        <w:t>User can download this app from google play store or windows store it is supported for android and windows phone devices.</w:t>
+      </w:r>
+    </w:p>
+    <w:p>
+      <w:pPr>
+        <w:rPr>
+          <w:sz w:val="36"/>
+          <w:szCs w:val="36"/>
+          <w:lang w:bidi="ar-EG"/>
+        </w:rPr>
+      </w:pPr>
+    </w:p>
+    <w:p>
+      <w:pPr>
+        <w:rPr>
+          <w:sz w:val="36"/>
+          <w:szCs w:val="36"/>
+          <w:lang w:bidi="ar-EG"/>
+        </w:rPr>
+      </w:pPr>
+      <w:r>
+        <w:rPr>
+          <w:sz w:val="36"/>
+          <w:szCs w:val="36"/>
+          <w:lang w:bidi="ar-EG"/>
+        </w:rPr>
+        <w:t xml:space="preserve">2.2 Starting application: </w:t>
+      </w:r>
+    </w:p>
+    <w:p>
+      <w:pPr>
+        <w:rPr>
+          <w:sz w:val="36"/>
+          <w:szCs w:val="36"/>
+          <w:lang w:bidi="ar-EG"/>
+        </w:rPr>
+      </w:pPr>
+      <w:r>
+        <w:rPr>
+          <w:sz w:val="36"/>
+          <w:szCs w:val="36"/>
+          <w:lang w:bidi="ar-EG"/>
+        </w:rPr>
+        <w:t>when user start the application the logo of the application appear and loading the log in page and see the state of connection to the network if no connection found the message appear to user to try again later or see un updated data .</w:t>
+      </w:r>
+    </w:p>
+    <w:p>
+      <w:pPr>
+        <w:rPr>
+          <w:sz w:val="36"/>
+          <w:szCs w:val="36"/>
+          <w:lang w:bidi="ar-EG"/>
+        </w:rPr>
+      </w:pPr>
+    </w:p>
+    <w:p>
+      <w:pPr>
+        <w:rPr>
+          <w:sz w:val="36"/>
+          <w:szCs w:val="36"/>
+          <w:lang w:bidi="ar-EG"/>
+        </w:rPr>
+      </w:pPr>
+      <w:r>
+        <w:rPr>
+          <w:sz w:val="36"/>
+          <w:szCs w:val="36"/>
+          <w:lang w:bidi="ar-EG"/>
+        </w:rPr>
+        <w:t>2.3 Log in:</w:t>
+      </w:r>
+    </w:p>
+    <w:p>
+      <w:pPr>
+        <w:rPr>
+          <w:sz w:val="36"/>
+          <w:szCs w:val="36"/>
+          <w:lang w:bidi="ar-EG"/>
+        </w:rPr>
+      </w:pPr>
+      <w:r>
+        <w:rPr>
+          <w:sz w:val="36"/>
+          <w:szCs w:val="36"/>
+          <w:lang w:bidi="ar-EG"/>
+        </w:rPr>
+        <w:t>After the application start a user enter the user name and password he can make remember me to not enter it every time he start the application.</w:t>
+      </w:r>
+    </w:p>
+    <w:p>
+      <w:pPr>
+        <w:rPr>
+          <w:sz w:val="36"/>
+          <w:szCs w:val="36"/>
+          <w:lang w:bidi="ar-EG"/>
+        </w:rPr>
+      </w:pPr>
+    </w:p>
+    <w:p>
+      <w:pPr>
+        <w:rPr>
+          <w:sz w:val="36"/>
+          <w:szCs w:val="36"/>
+          <w:lang w:bidi="ar-EG"/>
+        </w:rPr>
+      </w:pPr>
+      <w:r>
+        <w:rPr>
+          <w:sz w:val="36"/>
+          <w:szCs w:val="36"/>
+          <w:lang w:bidi="ar-EG"/>
+        </w:rPr>
+        <w:t>2.4 Sign up:</w:t>
+      </w:r>
+    </w:p>
+    <w:p>
+      <w:pPr>
+        <w:rPr>
+          <w:sz w:val="36"/>
+          <w:szCs w:val="36"/>
+          <w:lang w:bidi="ar-EG"/>
+        </w:rPr>
+      </w:pPr>
+      <w:r>
+        <w:rPr>
+          <w:sz w:val="36"/>
+          <w:szCs w:val="36"/>
+          <w:lang w:bidi="ar-EG"/>
+        </w:rPr>
+        <w:t xml:space="preserve">If he a new user he can make account for free. He will be asked about user name that unique </w:t>
+      </w:r>
+      <w:r>
+        <w:rPr>
+          <w:sz w:val="36"/>
+          <w:szCs w:val="36"/>
+          <w:lang w:bidi="ar-EG"/>
+        </w:rPr>
+        <w:t>one,</w:t>
+      </w:r>
+      <w:r>
+        <w:rPr>
+          <w:sz w:val="36"/>
+          <w:szCs w:val="36"/>
+          <w:lang w:bidi="ar-EG"/>
+        </w:rPr>
+        <w:t xml:space="preserve"> </w:t>
+      </w:r>
+      <w:r>
+        <w:rPr>
+          <w:sz w:val="36"/>
+          <w:szCs w:val="36"/>
+          <w:lang w:bidi="ar-EG"/>
+        </w:rPr>
+        <w:t>password, confirm</w:t>
+      </w:r>
+      <w:r>
+        <w:rPr>
+          <w:sz w:val="36"/>
+          <w:szCs w:val="36"/>
+          <w:lang w:bidi="ar-EG"/>
+        </w:rPr>
+        <w:t xml:space="preserve"> </w:t>
+      </w:r>
+      <w:r>
+        <w:rPr>
+          <w:sz w:val="36"/>
+          <w:szCs w:val="36"/>
+          <w:lang w:bidi="ar-EG"/>
+        </w:rPr>
+        <w:t>password, phone number, and birthday.</w:t>
+      </w:r>
+    </w:p>
+    <w:p>
+      <w:pPr>
+        <w:rPr>
+          <w:sz w:val="36"/>
+          <w:szCs w:val="36"/>
+          <w:lang w:bidi="ar-EG"/>
+        </w:rPr>
+      </w:pPr>
+      <w:r>
+        <w:rPr>
+          <w:sz w:val="36"/>
+          <w:szCs w:val="36"/>
+          <w:lang w:bidi="ar-EG"/>
+        </w:rPr>
+        <w:lastRenderedPageBreak/>
+        <w:t>2.5</w:t>
+      </w:r>
+      <w:r>
+        <w:rPr>
+          <w:sz w:val="36"/>
+          <w:szCs w:val="36"/>
+          <w:lang w:bidi="ar-EG"/>
+        </w:rPr>
+        <w:t xml:space="preserve"> Home page: contain a list of places and tips and some buttons like search, comment and like.</w:t>
+      </w:r>
+    </w:p>
+    <w:p>
+      <w:pPr>
+        <w:rPr>
+          <w:sz w:val="36"/>
+          <w:szCs w:val="36"/>
+          <w:lang w:bidi="ar-EG"/>
+        </w:rPr>
+      </w:pPr>
+    </w:p>
+    <w:p>
+      <w:pPr>
+        <w:rPr>
+          <w:sz w:val="36"/>
+          <w:szCs w:val="36"/>
+          <w:lang w:bidi="ar-EG"/>
+        </w:rPr>
+      </w:pPr>
+      <w:r>
+        <w:rPr>
+          <w:sz w:val="36"/>
+          <w:szCs w:val="36"/>
+          <w:lang w:bidi="ar-EG"/>
+        </w:rPr>
+        <w:t>2.6</w:t>
+      </w:r>
+      <w:r>
+        <w:rPr>
+          <w:sz w:val="36"/>
+          <w:szCs w:val="36"/>
+          <w:lang w:bidi="ar-EG"/>
+        </w:rPr>
+        <w:t xml:space="preserve"> Search:</w:t>
+      </w:r>
+    </w:p>
+    <w:p>
+      <w:pPr>
+        <w:rPr>
+          <w:sz w:val="36"/>
+          <w:szCs w:val="36"/>
+          <w:lang w:bidi="ar-EG"/>
+        </w:rPr>
+      </w:pPr>
+      <w:r>
+        <w:rPr>
+          <w:sz w:val="36"/>
+          <w:szCs w:val="36"/>
+          <w:lang w:bidi="ar-EG"/>
+        </w:rPr>
+        <w:t>This is like in google or Facebook so I can search for people or places.</w:t>
+      </w:r>
+    </w:p>
+    <w:p>
+      <w:pPr>
+        <w:rPr>
+          <w:sz w:val="36"/>
+          <w:szCs w:val="36"/>
+          <w:lang w:bidi="ar-EG"/>
+        </w:rPr>
+      </w:pPr>
+    </w:p>
+    <w:p>
+      <w:pPr>
+        <w:rPr>
+          <w:sz w:val="36"/>
+          <w:szCs w:val="36"/>
+          <w:lang w:bidi="ar-EG"/>
+        </w:rPr>
+      </w:pPr>
+      <w:r>
+        <w:rPr>
+          <w:sz w:val="36"/>
+          <w:szCs w:val="36"/>
+          <w:lang w:bidi="ar-EG"/>
+        </w:rPr>
+        <w:t>2.7</w:t>
+      </w:r>
+      <w:r>
+        <w:rPr>
+          <w:sz w:val="36"/>
+          <w:szCs w:val="36"/>
+          <w:lang w:bidi="ar-EG"/>
+        </w:rPr>
+        <w:t xml:space="preserve"> Add friend:</w:t>
+      </w:r>
+    </w:p>
+    <w:p>
+      <w:pPr>
+        <w:rPr>
+          <w:sz w:val="36"/>
+          <w:szCs w:val="36"/>
+          <w:lang w:bidi="ar-EG"/>
+        </w:rPr>
+      </w:pPr>
+      <w:r>
+        <w:rPr>
+          <w:sz w:val="36"/>
+          <w:szCs w:val="36"/>
+          <w:lang w:bidi="ar-EG"/>
+        </w:rPr>
+        <w:t xml:space="preserve"> I can add any user to my friend list.</w:t>
+      </w:r>
+    </w:p>
+    <w:p>
+      <w:pPr>
+        <w:rPr>
+          <w:sz w:val="36"/>
+          <w:szCs w:val="36"/>
+          <w:lang w:bidi="ar-EG"/>
+        </w:rPr>
+      </w:pPr>
+    </w:p>
+    <w:p>
+      <w:pPr>
+        <w:rPr>
+          <w:sz w:val="36"/>
+          <w:szCs w:val="36"/>
+          <w:lang w:bidi="ar-EG"/>
+        </w:rPr>
+      </w:pPr>
+      <w:r>
+        <w:rPr>
+          <w:sz w:val="36"/>
+          <w:szCs w:val="36"/>
+          <w:lang w:bidi="ar-EG"/>
+        </w:rPr>
+        <w:t>2.8</w:t>
+      </w:r>
+      <w:r>
+        <w:rPr>
+          <w:sz w:val="36"/>
+          <w:szCs w:val="36"/>
+          <w:lang w:bidi="ar-EG"/>
+        </w:rPr>
+        <w:t xml:space="preserve"> Check in: </w:t>
+      </w:r>
+    </w:p>
+    <w:p>
+      <w:pPr>
+        <w:rPr>
+          <w:sz w:val="36"/>
+          <w:szCs w:val="36"/>
+          <w:lang w:bidi="ar-EG"/>
+        </w:rPr>
+      </w:pPr>
+      <w:r>
+        <w:rPr>
+          <w:sz w:val="36"/>
+          <w:szCs w:val="36"/>
+          <w:lang w:bidi="ar-EG"/>
+        </w:rPr>
+        <w:t>if I want to tell my friends where I am I can do something named check in its work by GPS for normal user Check in search for nearest popular place and chose it as the location of the user but for P</w:t>
+      </w:r>
+      <w:r>
+        <w:rPr>
+          <w:sz w:val="36"/>
+          <w:szCs w:val="36"/>
+          <w:lang w:bidi="ar-EG"/>
+        </w:rPr>
+        <w:t>remium user can add his place.</w:t>
+      </w:r>
+    </w:p>
+    <w:p>
+      <w:pPr>
+        <w:rPr>
+          <w:sz w:val="36"/>
+          <w:szCs w:val="36"/>
+          <w:lang w:bidi="ar-EG"/>
+        </w:rPr>
+      </w:pPr>
+      <w:r>
+        <w:rPr>
+          <w:sz w:val="36"/>
+          <w:szCs w:val="36"/>
+          <w:lang w:bidi="ar-EG"/>
+        </w:rPr>
+        <w:t>2.9</w:t>
+      </w:r>
+      <w:r>
+        <w:rPr>
+          <w:sz w:val="36"/>
+          <w:szCs w:val="36"/>
+          <w:lang w:bidi="ar-EG"/>
+        </w:rPr>
+        <w:t xml:space="preserve"> Add Tips:</w:t>
+      </w:r>
+    </w:p>
+    <w:p>
+      <w:pPr>
+        <w:rPr>
+          <w:sz w:val="36"/>
+          <w:szCs w:val="36"/>
+          <w:lang w:bidi="ar-EG"/>
+        </w:rPr>
+      </w:pPr>
+      <w:r>
+        <w:rPr>
+          <w:sz w:val="36"/>
+          <w:szCs w:val="36"/>
+          <w:lang w:bidi="ar-EG"/>
+        </w:rPr>
+        <w:t>I can add some recommendation to the places I check in.</w:t>
+      </w:r>
+    </w:p>
+    <w:p>
+      <w:pPr>
+        <w:rPr>
+          <w:sz w:val="36"/>
+          <w:szCs w:val="36"/>
+          <w:lang w:bidi="ar-EG"/>
+        </w:rPr>
+      </w:pPr>
+    </w:p>
+    <w:p>
+      <w:pPr>
+        <w:rPr>
+          <w:sz w:val="36"/>
+          <w:szCs w:val="36"/>
+          <w:lang w:bidi="ar-EG"/>
+        </w:rPr>
+      </w:pPr>
+    </w:p>
+    <w:p>
+      <w:pPr>
+        <w:rPr>
+          <w:sz w:val="36"/>
+          <w:szCs w:val="36"/>
+          <w:lang w:bidi="ar-EG"/>
+        </w:rPr>
+      </w:pPr>
+    </w:p>
+    <w:p>
+      <w:pPr>
+        <w:rPr>
+          <w:sz w:val="36"/>
+          <w:szCs w:val="36"/>
+          <w:lang w:bidi="ar-EG"/>
+        </w:rPr>
+      </w:pPr>
+      <w:r>
+        <w:rPr>
+          <w:sz w:val="36"/>
+          <w:szCs w:val="36"/>
+          <w:lang w:bidi="ar-EG"/>
+        </w:rPr>
+        <w:lastRenderedPageBreak/>
+        <w:t>2.10</w:t>
+      </w:r>
+      <w:r>
+        <w:rPr>
+          <w:sz w:val="36"/>
+          <w:szCs w:val="36"/>
+          <w:lang w:bidi="ar-EG"/>
+        </w:rPr>
+        <w:t xml:space="preserve"> Add, Change and remove Tastes:</w:t>
+      </w:r>
+    </w:p>
+    <w:p>
+      <w:pPr>
+        <w:rPr>
+          <w:sz w:val="36"/>
+          <w:szCs w:val="36"/>
+          <w:lang w:bidi="ar-EG"/>
+        </w:rPr>
+      </w:pPr>
+      <w:r>
+        <w:rPr>
+          <w:sz w:val="36"/>
+          <w:szCs w:val="36"/>
+          <w:lang w:bidi="ar-EG"/>
+        </w:rPr>
+        <w:t>I can add, change and remove Tastes to my profile or the places in my Brand</w:t>
+      </w:r>
+    </w:p>
+    <w:p>
+      <w:pPr>
+        <w:rPr>
+          <w:sz w:val="36"/>
+          <w:szCs w:val="36"/>
+          <w:lang w:bidi="ar-EG"/>
+        </w:rPr>
+      </w:pPr>
+    </w:p>
+    <w:p>
+      <w:pPr>
+        <w:rPr>
+          <w:sz w:val="36"/>
+          <w:szCs w:val="36"/>
+          <w:lang w:bidi="ar-EG"/>
+        </w:rPr>
+      </w:pPr>
+      <w:r>
+        <w:rPr>
+          <w:sz w:val="36"/>
+          <w:szCs w:val="36"/>
+          <w:lang w:bidi="ar-EG"/>
+        </w:rPr>
+        <w:t>2.</w:t>
+      </w:r>
+      <w:r>
+        <w:rPr>
+          <w:sz w:val="36"/>
+          <w:szCs w:val="36"/>
+          <w:lang w:bidi="ar-EG"/>
+        </w:rPr>
+        <w:t>11</w:t>
+      </w:r>
+      <w:r>
+        <w:rPr>
+          <w:sz w:val="36"/>
+          <w:szCs w:val="36"/>
+          <w:lang w:bidi="ar-EG"/>
+        </w:rPr>
+        <w:t xml:space="preserve"> Message system:</w:t>
+      </w:r>
+    </w:p>
+    <w:p>
+      <w:pPr>
+        <w:rPr>
+          <w:sz w:val="36"/>
+          <w:szCs w:val="36"/>
+          <w:lang w:bidi="ar-EG"/>
+        </w:rPr>
+      </w:pPr>
+      <w:r>
+        <w:rPr>
+          <w:sz w:val="36"/>
+          <w:szCs w:val="36"/>
+          <w:lang w:bidi="ar-EG"/>
+        </w:rPr>
+        <w:t>I can send message to my friends or make group conversation</w:t>
+      </w:r>
+    </w:p>
+    <w:p>
+      <w:pPr>
+        <w:rPr>
+          <w:sz w:val="36"/>
+          <w:szCs w:val="36"/>
+          <w:lang w:bidi="ar-EG"/>
+        </w:rPr>
+      </w:pPr>
+      <w:r>
+        <w:rPr>
+          <w:sz w:val="36"/>
+          <w:szCs w:val="36"/>
+          <w:lang w:bidi="ar-EG"/>
+        </w:rPr>
+        <w:t>2.12</w:t>
+      </w:r>
+      <w:r>
+        <w:rPr>
+          <w:sz w:val="36"/>
+          <w:szCs w:val="36"/>
+          <w:lang w:bidi="ar-EG"/>
+        </w:rPr>
+        <w:t xml:space="preserve"> Make a Brand: </w:t>
+      </w:r>
+    </w:p>
+    <w:p>
+      <w:pPr>
+        <w:rPr>
+          <w:sz w:val="36"/>
+          <w:szCs w:val="36"/>
+          <w:lang w:bidi="ar-EG"/>
+        </w:rPr>
+      </w:pPr>
+      <w:r>
+        <w:rPr>
+          <w:sz w:val="36"/>
+          <w:szCs w:val="36"/>
+          <w:lang w:bidi="ar-EG"/>
+        </w:rPr>
+        <w:t>It is available for premium users to make a brand it’s a page of places and its tips any user can follow it and do like and comment and receive a new tips when a new check in at certain location .Brand has a link to FACEBOOK and twitter.</w:t>
+      </w:r>
+    </w:p>
+    <w:p>
+      <w:pPr>
+        <w:rPr>
+          <w:sz w:val="36"/>
+          <w:szCs w:val="36"/>
+          <w:lang w:bidi="ar-EG"/>
+        </w:rPr>
+      </w:pPr>
+      <w:r>
+        <w:rPr>
+          <w:sz w:val="36"/>
+          <w:szCs w:val="36"/>
+          <w:lang w:bidi="ar-EG"/>
+        </w:rPr>
+        <w:t>Finally Owner can text user with new available places.</w:t>
+      </w:r>
+    </w:p>
+    <w:p>
+      <w:pPr>
+        <w:rPr>
+          <w:sz w:val="36"/>
+          <w:szCs w:val="36"/>
+          <w:lang w:bidi="ar-EG"/>
+        </w:rPr>
+      </w:pPr>
+    </w:p>
+    <w:p>
+      <w:pPr>
+        <w:rPr>
+          <w:sz w:val="36"/>
+          <w:szCs w:val="36"/>
+          <w:lang w:bidi="ar-EG"/>
+        </w:rPr>
+      </w:pPr>
+      <w:r>
+        <w:rPr>
+          <w:sz w:val="36"/>
+          <w:szCs w:val="36"/>
+          <w:lang w:bidi="ar-EG"/>
+        </w:rPr>
+        <w:t>2.13</w:t>
+      </w:r>
+      <w:r>
+        <w:rPr>
+          <w:sz w:val="36"/>
+          <w:szCs w:val="36"/>
+          <w:lang w:bidi="ar-EG"/>
+        </w:rPr>
+        <w:t xml:space="preserve"> Notification: </w:t>
+      </w:r>
+      <w:r>
+        <w:rPr>
+          <w:sz w:val="36"/>
+          <w:szCs w:val="36"/>
+          <w:lang w:bidi="ar-EG"/>
+        </w:rPr>
+        <w:t>can send to user when a new message received, friend request, new tips, new places in Brand and an update need for the application.</w:t>
+      </w:r>
+    </w:p>
+    <w:p>
+      <w:pPr>
+        <w:rPr>
+          <w:sz w:val="36"/>
+          <w:szCs w:val="36"/>
+          <w:lang w:bidi="ar-EG"/>
+        </w:rPr>
+      </w:pPr>
+    </w:p>
+    <w:p>
+      <w:pPr>
+        <w:rPr>
+          <w:sz w:val="36"/>
+          <w:szCs w:val="36"/>
+          <w:lang w:bidi="ar-EG"/>
+        </w:rPr>
+      </w:pPr>
+      <w:r>
+        <w:rPr>
+          <w:sz w:val="36"/>
+          <w:szCs w:val="36"/>
+          <w:lang w:bidi="ar-EG"/>
+        </w:rPr>
+        <w:t>2.14</w:t>
+      </w:r>
+      <w:r>
+        <w:rPr>
+          <w:sz w:val="36"/>
+          <w:szCs w:val="36"/>
+          <w:lang w:bidi="ar-EG"/>
+        </w:rPr>
+        <w:t xml:space="preserve"> Rating places:</w:t>
+      </w:r>
+    </w:p>
+    <w:p>
+      <w:pPr>
+        <w:rPr>
+          <w:sz w:val="36"/>
+          <w:szCs w:val="36"/>
+          <w:lang w:bidi="ar-EG"/>
+        </w:rPr>
+      </w:pPr>
+      <w:r>
+        <w:rPr>
+          <w:sz w:val="36"/>
+          <w:szCs w:val="36"/>
+          <w:lang w:bidi="ar-EG"/>
+        </w:rPr>
+        <w:t>Places are rating from one to ten (1-10).</w:t>
+      </w:r>
+    </w:p>
+    <w:p>
+      <w:pPr>
+        <w:rPr>
+          <w:sz w:val="36"/>
+          <w:szCs w:val="36"/>
+          <w:lang w:bidi="ar-EG"/>
+        </w:rPr>
+      </w:pPr>
+      <w:r>
+        <w:rPr>
+          <w:sz w:val="36"/>
+          <w:szCs w:val="36"/>
+          <w:lang w:bidi="ar-EG"/>
+        </w:rPr>
+        <w:lastRenderedPageBreak/>
+        <w:t>The application record the number of check in or saving process happen to this place by users and take it for evaluation.</w:t>
+      </w:r>
+    </w:p>
+    <w:p>
+      <w:pPr>
+        <w:rPr>
+          <w:sz w:val="36"/>
+          <w:szCs w:val="36"/>
+          <w:lang w:bidi="ar-EG"/>
+        </w:rPr>
+      </w:pPr>
+      <w:r>
+        <w:rPr>
+          <w:sz w:val="36"/>
+          <w:szCs w:val="36"/>
+          <w:lang w:bidi="ar-EG"/>
+        </w:rPr>
+        <w:t>2.15</w:t>
+      </w:r>
+      <w:r>
+        <w:rPr>
+          <w:sz w:val="36"/>
+          <w:szCs w:val="36"/>
+          <w:lang w:bidi="ar-EG"/>
+        </w:rPr>
+        <w:t xml:space="preserve"> Sort lists:</w:t>
+      </w:r>
+    </w:p>
+    <w:p>
+      <w:pPr>
+        <w:rPr>
+          <w:sz w:val="36"/>
+          <w:szCs w:val="36"/>
+          <w:lang w:bidi="ar-EG"/>
+        </w:rPr>
+      </w:pPr>
+      <w:r>
+        <w:rPr>
+          <w:sz w:val="36"/>
+          <w:szCs w:val="36"/>
+          <w:lang w:bidi="ar-EG"/>
+        </w:rPr>
+        <w:t>Places should appear to user sorted and user can choose what kind of sorting he want (nearest, rating, best nearest...)</w:t>
+      </w:r>
+    </w:p>
+    <w:p>
+      <w:pPr>
+        <w:rPr>
+          <w:sz w:val="36"/>
+          <w:szCs w:val="36"/>
+          <w:lang w:bidi="ar-EG"/>
+        </w:rPr>
+      </w:pPr>
+    </w:p>
+    <w:p>
+      <w:pPr>
+        <w:rPr>
+          <w:sz w:val="36"/>
+          <w:szCs w:val="36"/>
+          <w:lang w:bidi="ar-EG"/>
+        </w:rPr>
+      </w:pPr>
+      <w:r>
+        <w:rPr>
+          <w:sz w:val="36"/>
+          <w:szCs w:val="36"/>
+          <w:lang w:bidi="ar-EG"/>
+        </w:rPr>
+        <w:t>2.16</w:t>
+      </w:r>
+      <w:r>
+        <w:rPr>
+          <w:sz w:val="36"/>
+          <w:szCs w:val="36"/>
+          <w:lang w:bidi="ar-EG"/>
+        </w:rPr>
+        <w:t xml:space="preserve"> Allowing multiple payment method:</w:t>
+      </w:r>
+    </w:p>
+    <w:p>
+      <w:pPr>
+        <w:rPr>
+          <w:sz w:val="36"/>
+          <w:szCs w:val="36"/>
+          <w:lang w:bidi="ar-EG"/>
+        </w:rPr>
+      </w:pPr>
+      <w:r>
+        <w:rPr>
+          <w:sz w:val="36"/>
+          <w:szCs w:val="36"/>
+          <w:lang w:bidi="ar-EG"/>
+        </w:rPr>
+        <w:t>The user will select the payment method he want (master card, PayPal, visa)</w:t>
+      </w:r>
+    </w:p>
+    <w:p>
+      <w:pPr>
+        <w:rPr>
+          <w:sz w:val="36"/>
+          <w:szCs w:val="36"/>
+          <w:lang w:bidi="ar-EG"/>
+        </w:rPr>
+      </w:pPr>
+    </w:p>
+    <w:p>
+      <w:pPr>
+        <w:rPr>
+          <w:sz w:val="36"/>
+          <w:szCs w:val="36"/>
+          <w:lang w:bidi="ar-EG"/>
+        </w:rPr>
+      </w:pPr>
+      <w:r>
+        <w:rPr>
+          <w:sz w:val="36"/>
+          <w:szCs w:val="36"/>
+          <w:lang w:bidi="ar-EG"/>
+        </w:rPr>
+        <w:t>2.17</w:t>
+      </w:r>
+      <w:r>
+        <w:rPr>
+          <w:sz w:val="36"/>
+          <w:szCs w:val="36"/>
+          <w:lang w:bidi="ar-EG"/>
+        </w:rPr>
+        <w:t xml:space="preserve"> Profile page:</w:t>
+      </w:r>
+    </w:p>
+    <w:p>
+      <w:pPr>
+        <w:rPr>
+          <w:sz w:val="36"/>
+          <w:szCs w:val="36"/>
+          <w:lang w:bidi="ar-EG"/>
+        </w:rPr>
+      </w:pPr>
+      <w:r>
+        <w:rPr>
+          <w:sz w:val="36"/>
+          <w:szCs w:val="36"/>
+          <w:lang w:bidi="ar-EG"/>
+        </w:rPr>
+        <w:t>User can go to his profile and edit anything he want like his picture ,his phone number and his Tastes view his friends and see history of places and check in.</w:t>
+      </w:r>
+    </w:p>
+    <w:p>
+      <w:pPr>
+        <w:rPr>
+          <w:sz w:val="36"/>
+          <w:szCs w:val="36"/>
+          <w:lang w:bidi="ar-EG"/>
+        </w:rPr>
+      </w:pPr>
+      <w:r>
+        <w:rPr>
+          <w:sz w:val="36"/>
+          <w:szCs w:val="36"/>
+          <w:lang w:bidi="ar-EG"/>
+        </w:rPr>
+        <w:t>Or he can go to his friend profile see his places he went to.</w:t>
+      </w:r>
+    </w:p>
+    <w:p>
+      <w:pPr>
+        <w:rPr>
+          <w:sz w:val="36"/>
+          <w:szCs w:val="36"/>
+          <w:lang w:bidi="ar-EG"/>
+        </w:rPr>
+      </w:pPr>
+      <w:r>
+        <w:rPr>
+          <w:sz w:val="36"/>
+          <w:szCs w:val="36"/>
+          <w:lang w:bidi="ar-EG"/>
+        </w:rPr>
+        <w:t xml:space="preserve"> </w:t>
+      </w:r>
+    </w:p>
+    <w:p>
+      <w:pPr>
+        <w:rPr>
+          <w:sz w:val="36"/>
+          <w:szCs w:val="36"/>
+          <w:lang w:bidi="ar-EG"/>
+        </w:rPr>
+      </w:pPr>
+      <w:r>
+        <w:rPr>
+          <w:sz w:val="36"/>
+          <w:szCs w:val="36"/>
+          <w:lang w:bidi="ar-EG"/>
+        </w:rPr>
+        <w:t xml:space="preserve">  </w:t>
+      </w:r>
+    </w:p>
+    <w:p>
+      <w:pPr>
+        <w:rPr>
+          <w:sz w:val="36"/>
+          <w:szCs w:val="36"/>
+          <w:lang w:bidi="ar-EG"/>
+        </w:rPr>
+      </w:pPr>
+    </w:p>
+    <w:p>
+      <w:pPr>
+        <w:rPr>
+          <w:sz w:val="36"/>
+          <w:szCs w:val="36"/>
+          <w:lang w:bidi="ar-EG"/>
+        </w:rPr>
+      </w:pPr>
+    </w:p>
+    <w:p>
+      <w:pPr>
+        <w:rPr>
+          <w:sz w:val="36"/>
+          <w:szCs w:val="36"/>
+          <w:lang w:bidi="ar-EG"/>
+        </w:rPr>
+      </w:pPr>
+    </w:p>
+    <w:p>
+      <w:pPr>
+        <w:rPr>
+          <w:sz w:val="36"/>
+          <w:szCs w:val="36"/>
+          <w:lang w:bidi="ar-EG"/>
+        </w:rPr>
+      </w:pPr>
+    </w:p>
+    <w:p>
+      <w:pPr>
         <w:rPr>
           <w:sz w:val="52"/>
           <w:szCs w:val="52"/>
           <w:lang w:bidi="ar-EG"/>
         </w:rPr>
-        <w:t>Functional Requirements</w:t>
-      </w:r>
+      </w:pPr>
       <w:r>
         <w:rPr>
           <w:sz w:val="52"/>
           <w:szCs w:val="52"/>
           <w:lang w:bidi="ar-EG"/>
         </w:rPr>
-        <w:t>:</w:t>
-      </w:r>
-    </w:p>
-    <w:p>
-      <w:pPr>
-        <w:rPr>
-          <w:sz w:val="36"/>
-          <w:szCs w:val="36"/>
-          <w:lang w:bidi="ar-EG"/>
-        </w:rPr>
-      </w:pPr>
-      <w:r>
-        <w:rPr>
-          <w:sz w:val="36"/>
-          <w:szCs w:val="36"/>
-          <w:lang w:bidi="ar-EG"/>
-        </w:rPr>
-        <w:t>2.1 Downloading and installation:</w:t>
-      </w:r>
-    </w:p>
-    <w:p>
-      <w:pPr>
-        <w:rPr>
-          <w:sz w:val="36"/>
-          <w:szCs w:val="36"/>
-          <w:lang w:bidi="ar-EG"/>
-        </w:rPr>
-      </w:pPr>
-      <w:r>
-        <w:rPr>
-          <w:sz w:val="36"/>
-          <w:szCs w:val="36"/>
-          <w:lang w:bidi="ar-EG"/>
-        </w:rPr>
-        <w:t xml:space="preserve">User can download this app from google play store or windows store it is supported for android and windows phone </w:t>
-      </w:r>
-      <w:r>
-        <w:rPr>
-          <w:sz w:val="36"/>
-          <w:szCs w:val="36"/>
-          <w:lang w:bidi="ar-EG"/>
-        </w:rPr>
-        <w:t>devices</w:t>
-      </w:r>
-      <w:r>
-        <w:rPr>
-          <w:sz w:val="36"/>
-          <w:szCs w:val="36"/>
-          <w:lang w:bidi="ar-EG"/>
-        </w:rPr>
-        <w:t>.</w:t>
-      </w:r>
-    </w:p>
-    <w:p>
-      <w:pPr>
-        <w:rPr>
-          <w:sz w:val="36"/>
-          <w:szCs w:val="36"/>
-          <w:lang w:bidi="ar-EG"/>
-        </w:rPr>
-      </w:pPr>
-    </w:p>
-    <w:p>
-      <w:pPr>
-        <w:rPr>
-          <w:sz w:val="36"/>
-          <w:szCs w:val="36"/>
-          <w:lang w:bidi="ar-EG"/>
-        </w:rPr>
-      </w:pPr>
-      <w:r>
-        <w:rPr>
-          <w:sz w:val="36"/>
-          <w:szCs w:val="36"/>
-          <w:lang w:bidi="ar-EG"/>
-        </w:rPr>
-        <w:t xml:space="preserve">2.2 Starting application: </w:t>
-      </w:r>
-    </w:p>
-    <w:p>
-      <w:pPr>
-        <w:rPr>
-          <w:sz w:val="36"/>
-          <w:szCs w:val="36"/>
-          <w:lang w:bidi="ar-EG"/>
-        </w:rPr>
-      </w:pPr>
-      <w:r>
-        <w:rPr>
-          <w:sz w:val="36"/>
-          <w:szCs w:val="36"/>
-          <w:lang w:bidi="ar-EG"/>
-        </w:rPr>
-        <w:t>when user start the application the logo of the application appear and loading the log in page and see the state of connection to the network if no connection found the message appear to user to try again later or see un updated data .</w:t>
-      </w:r>
-    </w:p>
-    <w:p>
-      <w:pPr>
-        <w:rPr>
-          <w:sz w:val="36"/>
-          <w:szCs w:val="36"/>
-          <w:lang w:bidi="ar-EG"/>
-        </w:rPr>
-      </w:pPr>
-    </w:p>
-    <w:p>
-      <w:pPr>
-        <w:rPr>
-          <w:sz w:val="36"/>
-          <w:szCs w:val="36"/>
-          <w:lang w:bidi="ar-EG"/>
-        </w:rPr>
-      </w:pPr>
-      <w:r>
-        <w:rPr>
-          <w:sz w:val="36"/>
-          <w:szCs w:val="36"/>
-          <w:lang w:bidi="ar-EG"/>
-        </w:rPr>
-        <w:t>2.3 Log in:</w:t>
-      </w:r>
-    </w:p>
-    <w:p>
-      <w:pPr>
-        <w:rPr>
-          <w:sz w:val="36"/>
-          <w:szCs w:val="36"/>
-          <w:lang w:bidi="ar-EG"/>
-        </w:rPr>
-      </w:pPr>
-      <w:r>
-        <w:rPr>
-          <w:sz w:val="36"/>
-          <w:szCs w:val="36"/>
-          <w:lang w:bidi="ar-EG"/>
-        </w:rPr>
-        <w:t>After the application start a user enter the user name and password he can make remember me to not enter it every time he start the application.</w:t>
-      </w:r>
-    </w:p>
-    <w:p>
-      <w:pPr>
-        <w:rPr>
-          <w:sz w:val="36"/>
-          <w:szCs w:val="36"/>
-          <w:lang w:bidi="ar-EG"/>
-        </w:rPr>
-      </w:pPr>
-    </w:p>
-    <w:p>
-      <w:pPr>
-        <w:rPr>
-          <w:sz w:val="36"/>
-          <w:szCs w:val="36"/>
-          <w:lang w:bidi="ar-EG"/>
-        </w:rPr>
-      </w:pPr>
-      <w:r>
-        <w:rPr>
-          <w:sz w:val="36"/>
-          <w:szCs w:val="36"/>
-          <w:lang w:bidi="ar-EG"/>
-        </w:rPr>
-        <w:t xml:space="preserve">2.4 </w:t>
-      </w:r>
-      <w:r>
-        <w:rPr>
-          <w:sz w:val="36"/>
-          <w:szCs w:val="36"/>
-          <w:lang w:bidi="ar-EG"/>
-        </w:rPr>
-        <w:t>Sign up</w:t>
-      </w:r>
-      <w:r>
-        <w:rPr>
-          <w:sz w:val="36"/>
-          <w:szCs w:val="36"/>
-          <w:lang w:bidi="ar-EG"/>
-        </w:rPr>
-        <w:t>:</w:t>
-      </w:r>
-    </w:p>
-    <w:p>
-      <w:pPr>
-        <w:rPr>
-          <w:sz w:val="36"/>
-          <w:szCs w:val="36"/>
-          <w:lang w:bidi="ar-EG"/>
-        </w:rPr>
-      </w:pPr>
-      <w:r>
-        <w:rPr>
-          <w:sz w:val="36"/>
-          <w:szCs w:val="36"/>
-          <w:lang w:bidi="ar-EG"/>
-        </w:rPr>
-        <w:t>If he a new user he can make account for free</w:t>
-      </w:r>
-      <w:r>
-        <w:rPr>
-          <w:sz w:val="36"/>
-          <w:szCs w:val="36"/>
-          <w:lang w:bidi="ar-EG"/>
-        </w:rPr>
-        <w:t xml:space="preserve">. He will be asked about user name that unique </w:t>
-      </w:r>
-      <w:r>
-        <w:rPr>
-          <w:sz w:val="36"/>
-          <w:szCs w:val="36"/>
-          <w:lang w:bidi="ar-EG"/>
-        </w:rPr>
-        <w:t>one,</w:t>
-      </w:r>
-      <w:r>
-        <w:rPr>
-          <w:sz w:val="36"/>
-          <w:szCs w:val="36"/>
-          <w:lang w:bidi="ar-EG"/>
-        </w:rPr>
-        <w:t xml:space="preserve"> </w:t>
-      </w:r>
-      <w:r>
-        <w:rPr>
-          <w:sz w:val="36"/>
-          <w:szCs w:val="36"/>
-          <w:lang w:bidi="ar-EG"/>
-        </w:rPr>
-        <w:t>password, confirm</w:t>
-      </w:r>
-      <w:r>
-        <w:rPr>
-          <w:sz w:val="36"/>
-          <w:szCs w:val="36"/>
-          <w:lang w:bidi="ar-EG"/>
-        </w:rPr>
-        <w:t xml:space="preserve"> </w:t>
-      </w:r>
-      <w:r>
-        <w:rPr>
-          <w:sz w:val="36"/>
-          <w:szCs w:val="36"/>
-          <w:lang w:bidi="ar-EG"/>
-        </w:rPr>
-        <w:t>password, phone number, and birthday.</w:t>
-      </w:r>
-    </w:p>
-    <w:p>
-      <w:pPr>
-        <w:rPr>
-          <w:sz w:val="36"/>
-          <w:szCs w:val="36"/>
-          <w:lang w:bidi="ar-EG"/>
-        </w:rPr>
-      </w:pPr>
-      <w:r>
-        <w:rPr>
-          <w:sz w:val="36"/>
-          <w:szCs w:val="36"/>
-          <w:lang w:bidi="ar-EG"/>
-        </w:rPr>
-        <w:lastRenderedPageBreak/>
-        <w:t>2.5</w:t>
-      </w:r>
-      <w:r>
-        <w:rPr>
-          <w:sz w:val="36"/>
-          <w:szCs w:val="36"/>
-          <w:lang w:bidi="ar-EG"/>
-        </w:rPr>
-        <w:t xml:space="preserve"> Home page: contain a list of places and tips and some buttons like search, comment and like.</w:t>
-      </w:r>
-    </w:p>
-    <w:p>
-      <w:pPr>
-        <w:rPr>
-          <w:sz w:val="36"/>
-          <w:szCs w:val="36"/>
-          <w:lang w:bidi="ar-EG"/>
-        </w:rPr>
-      </w:pPr>
-    </w:p>
-    <w:p>
-      <w:pPr>
-        <w:rPr>
-          <w:sz w:val="36"/>
-          <w:szCs w:val="36"/>
-          <w:lang w:bidi="ar-EG"/>
-        </w:rPr>
-      </w:pPr>
-      <w:r>
-        <w:rPr>
-          <w:sz w:val="36"/>
-          <w:szCs w:val="36"/>
-          <w:lang w:bidi="ar-EG"/>
-        </w:rPr>
-        <w:t>2.6</w:t>
-      </w:r>
-      <w:r>
-        <w:rPr>
-          <w:sz w:val="36"/>
-          <w:szCs w:val="36"/>
-          <w:lang w:bidi="ar-EG"/>
-        </w:rPr>
-        <w:t xml:space="preserve"> Search:</w:t>
-      </w:r>
-    </w:p>
-    <w:p>
-      <w:pPr>
-        <w:rPr>
-          <w:sz w:val="36"/>
-          <w:szCs w:val="36"/>
-          <w:lang w:bidi="ar-EG"/>
-        </w:rPr>
-      </w:pPr>
-      <w:r>
-        <w:rPr>
-          <w:sz w:val="36"/>
-          <w:szCs w:val="36"/>
-          <w:lang w:bidi="ar-EG"/>
-        </w:rPr>
-        <w:t>This is like in google or Facebook so I can search for people or places.</w:t>
-      </w:r>
-    </w:p>
-    <w:p>
-      <w:pPr>
-        <w:rPr>
-          <w:sz w:val="36"/>
-          <w:szCs w:val="36"/>
-          <w:lang w:bidi="ar-EG"/>
-        </w:rPr>
-      </w:pPr>
-    </w:p>
-    <w:p>
-      <w:pPr>
-        <w:rPr>
-          <w:sz w:val="36"/>
-          <w:szCs w:val="36"/>
-          <w:lang w:bidi="ar-EG"/>
-        </w:rPr>
-      </w:pPr>
-      <w:r>
-        <w:rPr>
-          <w:sz w:val="36"/>
-          <w:szCs w:val="36"/>
-          <w:lang w:bidi="ar-EG"/>
-        </w:rPr>
-        <w:t>2.7</w:t>
-      </w:r>
-      <w:r>
-        <w:rPr>
-          <w:sz w:val="36"/>
-          <w:szCs w:val="36"/>
-          <w:lang w:bidi="ar-EG"/>
-        </w:rPr>
-        <w:t xml:space="preserve"> Add friend:</w:t>
-      </w:r>
-    </w:p>
-    <w:p>
-      <w:pPr>
-        <w:rPr>
-          <w:sz w:val="36"/>
-          <w:szCs w:val="36"/>
-          <w:lang w:bidi="ar-EG"/>
-        </w:rPr>
-      </w:pPr>
-      <w:r>
-        <w:rPr>
-          <w:sz w:val="36"/>
-          <w:szCs w:val="36"/>
-          <w:lang w:bidi="ar-EG"/>
-        </w:rPr>
-        <w:t xml:space="preserve"> I can add any user to my friend list.</w:t>
-      </w:r>
-    </w:p>
-    <w:p>
-      <w:pPr>
-        <w:rPr>
-          <w:sz w:val="36"/>
-          <w:szCs w:val="36"/>
-          <w:lang w:bidi="ar-EG"/>
-        </w:rPr>
-      </w:pPr>
-    </w:p>
-    <w:p>
-      <w:pPr>
-        <w:rPr>
-          <w:sz w:val="36"/>
-          <w:szCs w:val="36"/>
-          <w:lang w:bidi="ar-EG"/>
-        </w:rPr>
-      </w:pPr>
-      <w:r>
-        <w:rPr>
-          <w:sz w:val="36"/>
-          <w:szCs w:val="36"/>
-          <w:lang w:bidi="ar-EG"/>
-        </w:rPr>
-        <w:t>2.8</w:t>
-      </w:r>
-      <w:r>
-        <w:rPr>
-          <w:sz w:val="36"/>
-          <w:szCs w:val="36"/>
-          <w:lang w:bidi="ar-EG"/>
-        </w:rPr>
-        <w:t xml:space="preserve"> Check in: </w:t>
-      </w:r>
-    </w:p>
-    <w:p>
-      <w:pPr>
-        <w:rPr>
-          <w:sz w:val="36"/>
-          <w:szCs w:val="36"/>
-          <w:lang w:bidi="ar-EG"/>
-        </w:rPr>
-      </w:pPr>
-      <w:r>
-        <w:rPr>
-          <w:sz w:val="36"/>
-          <w:szCs w:val="36"/>
-          <w:lang w:bidi="ar-EG"/>
-        </w:rPr>
-        <w:t>if I want to tell my friends where I am I can do something named check in its work by GPS for normal user Check in search for nearest popular place and chose it as the location of the user but for P</w:t>
-      </w:r>
-      <w:r>
-        <w:rPr>
-          <w:sz w:val="36"/>
-          <w:szCs w:val="36"/>
-          <w:lang w:bidi="ar-EG"/>
-        </w:rPr>
-        <w:t>remium user can add his place.</w:t>
-      </w:r>
-    </w:p>
-    <w:p>
-      <w:pPr>
-        <w:rPr>
-          <w:sz w:val="36"/>
-          <w:szCs w:val="36"/>
-          <w:lang w:bidi="ar-EG"/>
-        </w:rPr>
-      </w:pPr>
-      <w:r>
-        <w:rPr>
-          <w:sz w:val="36"/>
-          <w:szCs w:val="36"/>
-          <w:lang w:bidi="ar-EG"/>
-        </w:rPr>
-        <w:t>2.9</w:t>
-      </w:r>
-      <w:r>
-        <w:rPr>
-          <w:sz w:val="36"/>
-          <w:szCs w:val="36"/>
-          <w:lang w:bidi="ar-EG"/>
-        </w:rPr>
-        <w:t xml:space="preserve"> Add Tips:</w:t>
-      </w:r>
-    </w:p>
-    <w:p>
-      <w:pPr>
-        <w:rPr>
-          <w:sz w:val="36"/>
-          <w:szCs w:val="36"/>
-          <w:lang w:bidi="ar-EG"/>
-        </w:rPr>
-      </w:pPr>
-      <w:r>
-        <w:rPr>
-          <w:sz w:val="36"/>
-          <w:szCs w:val="36"/>
-          <w:lang w:bidi="ar-EG"/>
-        </w:rPr>
-        <w:t>I can add some recommendation to the places I check in.</w:t>
-      </w:r>
-    </w:p>
-    <w:p>
-      <w:pPr>
-        <w:rPr>
-          <w:sz w:val="36"/>
-          <w:szCs w:val="36"/>
-          <w:lang w:bidi="ar-EG"/>
-        </w:rPr>
-      </w:pPr>
-    </w:p>
-    <w:p>
-      <w:pPr>
-        <w:rPr>
-          <w:sz w:val="36"/>
-          <w:szCs w:val="36"/>
-          <w:lang w:bidi="ar-EG"/>
-        </w:rPr>
-      </w:pPr>
-    </w:p>
-    <w:p>
-      <w:pPr>
-        <w:rPr>
-          <w:sz w:val="36"/>
-          <w:szCs w:val="36"/>
-          <w:lang w:bidi="ar-EG"/>
-        </w:rPr>
-      </w:pPr>
-    </w:p>
-    <w:p>
-      <w:pPr>
-        <w:rPr>
-          <w:sz w:val="36"/>
-          <w:szCs w:val="36"/>
-          <w:lang w:bidi="ar-EG"/>
-        </w:rPr>
-      </w:pPr>
-      <w:r>
-        <w:rPr>
-          <w:sz w:val="36"/>
-          <w:szCs w:val="36"/>
-          <w:lang w:bidi="ar-EG"/>
-        </w:rPr>
-        <w:lastRenderedPageBreak/>
-        <w:t>2.10</w:t>
-      </w:r>
-      <w:r>
-        <w:rPr>
-          <w:sz w:val="36"/>
-          <w:szCs w:val="36"/>
-          <w:lang w:bidi="ar-EG"/>
-        </w:rPr>
-        <w:t xml:space="preserve"> Add, Change and remove Tastes:</w:t>
-      </w:r>
-    </w:p>
-    <w:p>
-      <w:pPr>
-        <w:rPr>
-          <w:sz w:val="36"/>
-          <w:szCs w:val="36"/>
-          <w:lang w:bidi="ar-EG"/>
-        </w:rPr>
-      </w:pPr>
-      <w:r>
-        <w:rPr>
-          <w:sz w:val="36"/>
-          <w:szCs w:val="36"/>
-          <w:lang w:bidi="ar-EG"/>
-        </w:rPr>
-        <w:t>I can add, c</w:t>
-      </w:r>
-      <w:r>
-        <w:rPr>
-          <w:sz w:val="36"/>
-          <w:szCs w:val="36"/>
-          <w:lang w:bidi="ar-EG"/>
-        </w:rPr>
-        <w:t xml:space="preserve">hange and remove </w:t>
-      </w:r>
-      <w:r>
-        <w:rPr>
-          <w:sz w:val="36"/>
-          <w:szCs w:val="36"/>
-          <w:lang w:bidi="ar-EG"/>
-        </w:rPr>
-        <w:t>Tastes to my profile or the places in my Brand</w:t>
-      </w:r>
-    </w:p>
-    <w:p>
-      <w:pPr>
-        <w:rPr>
-          <w:sz w:val="36"/>
-          <w:szCs w:val="36"/>
-          <w:lang w:bidi="ar-EG"/>
-        </w:rPr>
-      </w:pPr>
-    </w:p>
-    <w:p>
-      <w:pPr>
-        <w:rPr>
-          <w:sz w:val="36"/>
-          <w:szCs w:val="36"/>
-          <w:lang w:bidi="ar-EG"/>
-        </w:rPr>
-      </w:pPr>
-      <w:r>
-        <w:rPr>
-          <w:sz w:val="36"/>
-          <w:szCs w:val="36"/>
-          <w:lang w:bidi="ar-EG"/>
-        </w:rPr>
-        <w:t>2.</w:t>
-      </w:r>
-      <w:r>
-        <w:rPr>
-          <w:sz w:val="36"/>
-          <w:szCs w:val="36"/>
-          <w:lang w:bidi="ar-EG"/>
-        </w:rPr>
-        <w:t>11</w:t>
-      </w:r>
-      <w:r>
-        <w:rPr>
-          <w:sz w:val="36"/>
-          <w:szCs w:val="36"/>
-          <w:lang w:bidi="ar-EG"/>
-        </w:rPr>
-        <w:t xml:space="preserve"> Message system:</w:t>
-      </w:r>
-    </w:p>
-    <w:p>
-      <w:pPr>
-        <w:rPr>
-          <w:sz w:val="36"/>
-          <w:szCs w:val="36"/>
-          <w:lang w:bidi="ar-EG"/>
-        </w:rPr>
-      </w:pPr>
-      <w:r>
-        <w:rPr>
-          <w:sz w:val="36"/>
-          <w:szCs w:val="36"/>
-          <w:lang w:bidi="ar-EG"/>
-        </w:rPr>
-        <w:t>I can send message to my friends or make group conversation</w:t>
-      </w:r>
-    </w:p>
-    <w:p>
-      <w:pPr>
-        <w:rPr>
-          <w:sz w:val="36"/>
-          <w:szCs w:val="36"/>
-          <w:lang w:bidi="ar-EG"/>
-        </w:rPr>
-      </w:pPr>
-      <w:r>
-        <w:rPr>
-          <w:sz w:val="36"/>
-          <w:szCs w:val="36"/>
-          <w:lang w:bidi="ar-EG"/>
-        </w:rPr>
-        <w:t>2.12</w:t>
-      </w:r>
-      <w:r>
-        <w:rPr>
-          <w:sz w:val="36"/>
-          <w:szCs w:val="36"/>
-          <w:lang w:bidi="ar-EG"/>
-        </w:rPr>
-        <w:t xml:space="preserve"> Make a Brand: </w:t>
-      </w:r>
-    </w:p>
-    <w:p>
-      <w:pPr>
-        <w:rPr>
-          <w:sz w:val="36"/>
-          <w:szCs w:val="36"/>
-          <w:lang w:bidi="ar-EG"/>
-        </w:rPr>
-      </w:pPr>
-      <w:r>
-        <w:rPr>
-          <w:sz w:val="36"/>
-          <w:szCs w:val="36"/>
-          <w:lang w:bidi="ar-EG"/>
-        </w:rPr>
-        <w:t>It is available for premium users to make a brand it’s a page of places and its tips any user can follow it and do like and comment and receive a new tips when a new check in at certain location .Brand has a link to FACEBOOK and twitter.</w:t>
-      </w:r>
-    </w:p>
-    <w:p>
-      <w:pPr>
-        <w:rPr>
-          <w:sz w:val="36"/>
-          <w:szCs w:val="36"/>
-          <w:lang w:bidi="ar-EG"/>
-        </w:rPr>
-      </w:pPr>
-      <w:r>
-        <w:rPr>
-          <w:sz w:val="36"/>
-          <w:szCs w:val="36"/>
-          <w:lang w:bidi="ar-EG"/>
-        </w:rPr>
-        <w:t>Finally Owner can text user with new available places.</w:t>
-      </w:r>
-    </w:p>
-    <w:p>
-      <w:pPr>
-        <w:rPr>
-          <w:sz w:val="36"/>
-          <w:szCs w:val="36"/>
-          <w:lang w:bidi="ar-EG"/>
-        </w:rPr>
-      </w:pPr>
-    </w:p>
-    <w:p>
-      <w:pPr>
-        <w:rPr>
-          <w:sz w:val="36"/>
-          <w:szCs w:val="36"/>
-          <w:lang w:bidi="ar-EG"/>
-        </w:rPr>
-      </w:pPr>
-      <w:r>
-        <w:rPr>
-          <w:sz w:val="36"/>
-          <w:szCs w:val="36"/>
-          <w:lang w:bidi="ar-EG"/>
-        </w:rPr>
-        <w:t>2.13</w:t>
-      </w:r>
-      <w:r>
-        <w:rPr>
-          <w:sz w:val="36"/>
-          <w:szCs w:val="36"/>
-          <w:lang w:bidi="ar-EG"/>
-        </w:rPr>
-        <w:t xml:space="preserve"> Notification: </w:t>
-      </w:r>
-      <w:r>
-        <w:rPr>
-          <w:sz w:val="36"/>
-          <w:szCs w:val="36"/>
-          <w:lang w:bidi="ar-EG"/>
-        </w:rPr>
-        <w:t>can send to user when a new message received, friend request, new tips, new places in Brand and an update need for the application.</w:t>
-      </w:r>
-    </w:p>
-    <w:p>
-      <w:pPr>
-        <w:rPr>
-          <w:sz w:val="36"/>
-          <w:szCs w:val="36"/>
-          <w:lang w:bidi="ar-EG"/>
-        </w:rPr>
-      </w:pPr>
-    </w:p>
-    <w:p>
-      <w:pPr>
-        <w:rPr>
-          <w:sz w:val="36"/>
-          <w:szCs w:val="36"/>
-          <w:lang w:bidi="ar-EG"/>
-        </w:rPr>
-      </w:pPr>
-      <w:r>
-        <w:rPr>
-          <w:sz w:val="36"/>
-          <w:szCs w:val="36"/>
-          <w:lang w:bidi="ar-EG"/>
-        </w:rPr>
-        <w:t>2.14</w:t>
-      </w:r>
-      <w:r>
-        <w:rPr>
-          <w:sz w:val="36"/>
-          <w:szCs w:val="36"/>
-          <w:lang w:bidi="ar-EG"/>
-        </w:rPr>
-        <w:t xml:space="preserve"> Rating places:</w:t>
-      </w:r>
-    </w:p>
-    <w:p>
-      <w:pPr>
-        <w:rPr>
-          <w:sz w:val="36"/>
-          <w:szCs w:val="36"/>
-          <w:lang w:bidi="ar-EG"/>
-        </w:rPr>
-      </w:pPr>
-      <w:r>
-        <w:rPr>
-          <w:sz w:val="36"/>
-          <w:szCs w:val="36"/>
-          <w:lang w:bidi="ar-EG"/>
-        </w:rPr>
-        <w:t>Places are rating from one to ten (1-10).</w:t>
-      </w:r>
-    </w:p>
-    <w:p>
-      <w:pPr>
-        <w:rPr>
-          <w:sz w:val="36"/>
-          <w:szCs w:val="36"/>
-          <w:lang w:bidi="ar-EG"/>
-        </w:rPr>
-      </w:pPr>
-      <w:r>
-        <w:rPr>
-          <w:sz w:val="36"/>
-          <w:szCs w:val="36"/>
-          <w:lang w:bidi="ar-EG"/>
-        </w:rPr>
-        <w:lastRenderedPageBreak/>
-        <w:t>The application record the number of check in or saving process happen to this place by users and take it for evaluation.</w:t>
-      </w:r>
-    </w:p>
-    <w:p>
-      <w:pPr>
-        <w:rPr>
-          <w:sz w:val="36"/>
-          <w:szCs w:val="36"/>
-          <w:lang w:bidi="ar-EG"/>
-        </w:rPr>
-      </w:pPr>
-      <w:r>
-        <w:rPr>
-          <w:sz w:val="36"/>
-          <w:szCs w:val="36"/>
-          <w:lang w:bidi="ar-EG"/>
-        </w:rPr>
-        <w:t>2.15</w:t>
-      </w:r>
-      <w:r>
-        <w:rPr>
-          <w:sz w:val="36"/>
-          <w:szCs w:val="36"/>
-          <w:lang w:bidi="ar-EG"/>
-        </w:rPr>
-        <w:t xml:space="preserve"> Sort lists:</w:t>
-      </w:r>
-    </w:p>
-    <w:p>
-      <w:pPr>
-        <w:rPr>
-          <w:sz w:val="36"/>
-          <w:szCs w:val="36"/>
-          <w:lang w:bidi="ar-EG"/>
-        </w:rPr>
-      </w:pPr>
-      <w:r>
-        <w:rPr>
-          <w:sz w:val="36"/>
-          <w:szCs w:val="36"/>
-          <w:lang w:bidi="ar-EG"/>
-        </w:rPr>
-        <w:t>Places should appear to user sorted and user can choose what kind of sorting he want (nearest, rating, best nearest...)</w:t>
-      </w:r>
-    </w:p>
-    <w:p>
-      <w:pPr>
-        <w:rPr>
-          <w:sz w:val="36"/>
-          <w:szCs w:val="36"/>
-          <w:lang w:bidi="ar-EG"/>
-        </w:rPr>
-      </w:pPr>
-    </w:p>
-    <w:p>
-      <w:pPr>
-        <w:rPr>
-          <w:sz w:val="36"/>
-          <w:szCs w:val="36"/>
-          <w:lang w:bidi="ar-EG"/>
-        </w:rPr>
-      </w:pPr>
-      <w:r>
-        <w:rPr>
-          <w:sz w:val="36"/>
-          <w:szCs w:val="36"/>
-          <w:lang w:bidi="ar-EG"/>
-        </w:rPr>
-        <w:t>2.16</w:t>
-      </w:r>
-      <w:r>
-        <w:rPr>
-          <w:sz w:val="36"/>
-          <w:szCs w:val="36"/>
-          <w:lang w:bidi="ar-EG"/>
-        </w:rPr>
-        <w:t xml:space="preserve"> Allowing multiple payment method:</w:t>
-      </w:r>
-    </w:p>
-    <w:p>
-      <w:pPr>
-        <w:rPr>
-          <w:sz w:val="36"/>
-          <w:szCs w:val="36"/>
-          <w:lang w:bidi="ar-EG"/>
-        </w:rPr>
-      </w:pPr>
-      <w:r>
-        <w:rPr>
-          <w:sz w:val="36"/>
-          <w:szCs w:val="36"/>
-          <w:lang w:bidi="ar-EG"/>
-        </w:rPr>
-        <w:t>The user will select the payment method he want (master card, PayPal, visa)</w:t>
-      </w:r>
-    </w:p>
-    <w:p>
-      <w:pPr>
-        <w:rPr>
-          <w:sz w:val="36"/>
-          <w:szCs w:val="36"/>
-          <w:lang w:bidi="ar-EG"/>
-        </w:rPr>
-      </w:pPr>
-    </w:p>
-    <w:p>
-      <w:pPr>
-        <w:rPr>
-          <w:sz w:val="36"/>
-          <w:szCs w:val="36"/>
-          <w:lang w:bidi="ar-EG"/>
-        </w:rPr>
-      </w:pPr>
-      <w:r>
-        <w:rPr>
-          <w:sz w:val="36"/>
-          <w:szCs w:val="36"/>
-          <w:lang w:bidi="ar-EG"/>
-        </w:rPr>
-        <w:t>2.17</w:t>
-      </w:r>
-      <w:r>
-        <w:rPr>
-          <w:sz w:val="36"/>
-          <w:szCs w:val="36"/>
-          <w:lang w:bidi="ar-EG"/>
-        </w:rPr>
-        <w:t xml:space="preserve"> Profile page:</w:t>
-      </w:r>
-    </w:p>
-    <w:p>
-      <w:pPr>
-        <w:rPr>
-          <w:sz w:val="36"/>
-          <w:szCs w:val="36"/>
-          <w:lang w:bidi="ar-EG"/>
-        </w:rPr>
-      </w:pPr>
-      <w:r>
-        <w:rPr>
-          <w:sz w:val="36"/>
-          <w:szCs w:val="36"/>
-          <w:lang w:bidi="ar-EG"/>
-        </w:rPr>
-        <w:t>User can go to his profile and edit anything he want like his picture ,his phone number and his Tastes view his friends and see history of places and check in.</w:t>
-      </w:r>
-    </w:p>
-    <w:p>
-      <w:pPr>
-        <w:rPr>
-          <w:sz w:val="36"/>
-          <w:szCs w:val="36"/>
-          <w:lang w:bidi="ar-EG"/>
-        </w:rPr>
-      </w:pPr>
-      <w:r>
-        <w:rPr>
-          <w:sz w:val="36"/>
-          <w:szCs w:val="36"/>
-          <w:lang w:bidi="ar-EG"/>
-        </w:rPr>
-        <w:t>Or he can go to his friend profile see his places he went to.</w:t>
-      </w:r>
-    </w:p>
-    <w:p>
-      <w:pPr>
-        <w:rPr>
-          <w:sz w:val="36"/>
-          <w:szCs w:val="36"/>
-          <w:lang w:bidi="ar-EG"/>
-        </w:rPr>
-      </w:pPr>
-      <w:r>
-        <w:rPr>
-          <w:sz w:val="36"/>
-          <w:szCs w:val="36"/>
-          <w:lang w:bidi="ar-EG"/>
-        </w:rPr>
-        <w:t xml:space="preserve"> </w:t>
-      </w:r>
-    </w:p>
-    <w:p>
-      <w:pPr>
-        <w:rPr>
-          <w:sz w:val="36"/>
-          <w:szCs w:val="36"/>
-          <w:lang w:bidi="ar-EG"/>
-        </w:rPr>
-      </w:pPr>
-      <w:r>
-        <w:rPr>
-          <w:sz w:val="36"/>
-          <w:szCs w:val="36"/>
-          <w:lang w:bidi="ar-EG"/>
-        </w:rPr>
-        <w:t xml:space="preserve">  </w:t>
-      </w:r>
-    </w:p>
-    <w:p>
-      <w:pPr>
-        <w:rPr>
-          <w:sz w:val="36"/>
-          <w:szCs w:val="36"/>
-          <w:lang w:bidi="ar-EG"/>
-        </w:rPr>
-      </w:pPr>
-    </w:p>
-    <w:p>
-      <w:pPr>
-        <w:rPr>
-          <w:sz w:val="36"/>
-          <w:szCs w:val="36"/>
-          <w:lang w:bidi="ar-EG"/>
-        </w:rPr>
-      </w:pPr>
-    </w:p>
-    <w:p>
-      <w:pPr>
-        <w:rPr>
-          <w:sz w:val="36"/>
-          <w:szCs w:val="36"/>
-          <w:lang w:bidi="ar-EG"/>
-        </w:rPr>
-      </w:pPr>
-    </w:p>
-    <w:p>
-      <w:pPr>
-        <w:rPr>
-          <w:sz w:val="36"/>
-          <w:szCs w:val="36"/>
-          <w:lang w:bidi="ar-EG"/>
-        </w:rPr>
-      </w:pPr>
-    </w:p>
-    <w:p>
-      <w:pPr>
-        <w:rPr>
-          <w:sz w:val="52"/>
-          <w:szCs w:val="52"/>
-          <w:lang w:bidi="ar-EG"/>
-        </w:rPr>
-      </w:pPr>
-      <w:r>
-        <w:rPr>
-          <w:sz w:val="52"/>
-          <w:szCs w:val="52"/>
-          <w:lang w:bidi="ar-EG"/>
-        </w:rPr>
-        <w:t>2-</w:t>
-      </w:r>
-      <w:r>
-        <w:rPr>
-          <w:sz w:val="52"/>
-          <w:szCs w:val="52"/>
-          <w:lang w:bidi="ar-EG"/>
-        </w:rPr>
-        <w:t>Non</w:t>
-      </w:r>
-      <w:r>
-        <w:rPr>
-          <w:sz w:val="52"/>
-          <w:szCs w:val="52"/>
-          <w:lang w:bidi="ar-EG"/>
-        </w:rPr>
-        <w:t>Functional Requirements:</w:t>
+        <w:t>2-NonFunctional Requirements:</w:t>
       </w:r>
     </w:p>
     <w:p>
@@ -2647,8 +2581,6 @@
           <w:lang w:bidi="ar-EG"/>
         </w:rPr>
       </w:pPr>
-      <w:bookmarkStart w:id="0" w:name="_GoBack"/>
-      <w:bookmarkEnd w:id="0"/>
       <w:r>
         <w:rPr>
           <w:sz w:val="36"/>

</xml_diff>